<commit_message>
Final Commit for Lab 05
</commit_message>
<xml_diff>
--- a/PackScheduler/project_docs/CSC216_L5_BBTP.docx
+++ b/PackScheduler/project_docs/CSC216_L5_BBTP.docx
@@ -12,19 +12,19 @@
       <w:r>
         <w:t>Lab 05: Black Box Test Plan</w:t>
       </w:r>
+      <w:bookmarkStart w:id="1" w:name="_GoBack"/>
+      <w:bookmarkEnd w:id="1"/>
     </w:p>
     <w:p>
       <w:pPr>
         <w:pStyle w:val="Heading2"/>
         <w:contextualSpacing w:val="0"/>
       </w:pPr>
-      <w:bookmarkStart w:id="1" w:name="_68rn3s2fl7x0" w:colFirst="0" w:colLast="0"/>
-      <w:bookmarkEnd w:id="1"/>
+      <w:bookmarkStart w:id="2" w:name="_68rn3s2fl7x0" w:colFirst="0" w:colLast="0"/>
+      <w:bookmarkEnd w:id="2"/>
       <w:r>
         <w:t>Test Overview</w:t>
       </w:r>
-      <w:bookmarkStart w:id="2" w:name="_GoBack"/>
-      <w:bookmarkEnd w:id="2"/>
     </w:p>
     <w:p>
       <w:r>
@@ -5884,6 +5884,9 @@
             <w:r>
               <w:t>Error Message: No student selected</w:t>
             </w:r>
+            <w:r>
+              <w:t>.</w:t>
+            </w:r>
           </w:p>
         </w:tc>
       </w:tr>
@@ -6771,7 +6774,10 @@
               <w:spacing w:line="240" w:lineRule="auto"/>
             </w:pPr>
             <w:r>
-              <w:t>Emerald,Frost,efrost,adipiscing@acipsumPhasellus.edu,0ÉRú±"ÃùuŸ¦Ù\7X²F´þâ9•{-OîFâapÄ,3</w:t>
+              <w:t>Emerald,Frost,efrost,</w:t>
+            </w:r>
+            <w:r>
+              <w:t>adipiscing@acipsumPhasellus.edu,0ÉRú±"ÃùuŸ¦Ù\7X²F´þâ9•{-OîFâapÄ,3</w:t>
             </w:r>
           </w:p>
           <w:p>
@@ -13173,6 +13179,9 @@
             <w:r>
               <w:t>Error Message: No course selected</w:t>
             </w:r>
+            <w:r>
+              <w:t>.</w:t>
+            </w:r>
           </w:p>
         </w:tc>
       </w:tr>
@@ -14041,7 +14050,13 @@
               <w:spacing w:line="240" w:lineRule="auto"/>
             </w:pPr>
             <w:r>
-              <w:t>CSC116,Java,006,3,jdyoung2,TH,1040,1230</w:t>
+              <w:t>CSC116,</w:t>
+            </w:r>
+            <w:r>
+              <w:t xml:space="preserve">Introduction to Programming - </w:t>
+            </w:r>
+            <w:r>
+              <w:t>Java,006,3,jdyoung2,TH,1040,1230</w:t>
             </w:r>
           </w:p>
           <w:p>
@@ -14290,6 +14305,7 @@
               <w:spacing w:line="240" w:lineRule="auto"/>
             </w:pPr>
             <w:r>
+              <w:lastRenderedPageBreak/>
               <w:t>Enter the following in the Course Information section:</w:t>
             </w:r>
           </w:p>
@@ -14305,7 +14321,6 @@
               <w:contextualSpacing/>
             </w:pPr>
             <w:r>
-              <w:lastRenderedPageBreak/>
               <w:t xml:space="preserve">Course Name: </w:t>
             </w:r>
             <w:r>

</xml_diff>